<commit_message>
Clarified a handful of methods in AddendumList and changed sublist method to use findFirstInArray for both starting and ending positions to exclude a comparison afterwards.
</commit_message>
<xml_diff>
--- a/report_prog5.docx
+++ b/report_prog5.docx
@@ -154,11 +154,11 @@
         <w:t xml:space="preserve">2 </w:t>
       </w:r>
       <w:r>
-        <w:t xml:space="preserve">N – 1 approximately), </w:t>
+        <w:t xml:space="preserve">N – 1 approximately), the elements in the second to last array will be copied l1numUsed – 2 times, and so on. This </w:t>
       </w:r>
       <w:r>
         <w:lastRenderedPageBreak/>
-        <w:t xml:space="preserve">the elements in the second to last array will be copied l1numUsed – 2 times, and so on. This behavior, which is similar to that of an </w:t>
+        <w:t xml:space="preserve">behavior, which is similar to that of an </w:t>
       </w:r>
       <w:proofErr w:type="spellStart"/>
       <w:r>
@@ -213,7 +213,7 @@
       </w:r>
       <w:proofErr w:type="spellEnd"/>
       <w:r>
-        <w:t xml:space="preserve">() instead of a for loop. This gives it a Big-O order of O(N). When this code was initially implemented, the array was sorted after </w:t>
+        <w:t xml:space="preserve">() instead of a for loop. When this code was initially implemented, the array was sorted after </w:t>
       </w:r>
       <w:proofErr w:type="gramStart"/>
       <w:r>
@@ -221,7 +221,2177 @@
       </w:r>
       <w:proofErr w:type="gramEnd"/>
       <w:r>
-        <w:t xml:space="preserve"> the elements were copied over. However, it was decided that it is easier to see where each L2 array begins with the array unsorted.</w:t>
+        <w:t xml:space="preserve"> the elements were copied over. </w:t>
+      </w:r>
+      <w:r>
+        <w:t xml:space="preserve">This was done using the </w:t>
+      </w:r>
+      <w:proofErr w:type="spellStart"/>
+      <w:proofErr w:type="gramStart"/>
+      <w:r>
+        <w:t>mergeAllLevels</w:t>
+      </w:r>
+      <w:proofErr w:type="spellEnd"/>
+      <w:r>
+        <w:t>(</w:t>
+      </w:r>
+      <w:proofErr w:type="gramEnd"/>
+      <w:r>
+        <w:t xml:space="preserve">) method on a new </w:t>
+      </w:r>
+      <w:proofErr w:type="spellStart"/>
+      <w:r>
+        <w:t>AddendumList</w:t>
+      </w:r>
+      <w:proofErr w:type="spellEnd"/>
+      <w:r>
+        <w:t xml:space="preserve"> object to keep the order of the list stable with respect to the original structure. Because it uses this method, the Big-O order of this method is at least O(N</w:t>
+      </w:r>
+      <w:r>
+        <w:rPr>
+          <w:vertAlign w:val="superscript"/>
+        </w:rPr>
+        <w:t>2</w:t>
+      </w:r>
+      <w:r>
+        <w:t xml:space="preserve">). However, the </w:t>
+      </w:r>
+      <w:proofErr w:type="spellStart"/>
+      <w:r>
+        <w:t>System.arraycopy</w:t>
+      </w:r>
+      <w:proofErr w:type="spellEnd"/>
+      <w:r>
+        <w:t xml:space="preserve">() method should be approximately O(N), so the overall method is around </w:t>
+      </w:r>
+      <w:proofErr w:type="gramStart"/>
+      <w:r>
+        <w:t>O(</w:t>
+      </w:r>
+      <w:proofErr w:type="gramEnd"/>
+      <w:r>
+        <w:t>N</w:t>
+      </w:r>
+      <w:r>
+        <w:rPr>
+          <w:vertAlign w:val="superscript"/>
+        </w:rPr>
+        <w:t>2</w:t>
+      </w:r>
+      <w:r>
+        <w:t xml:space="preserve"> + N).</w:t>
+      </w:r>
+    </w:p>
+    <w:p>
+      <w:r>
+        <w:tab/>
+      </w:r>
+      <w:proofErr w:type="spellStart"/>
+      <w:proofErr w:type="gramStart"/>
+      <w:r>
+        <w:t>Sublist</w:t>
+      </w:r>
+      <w:proofErr w:type="spellEnd"/>
+      <w:r>
+        <w:t>(</w:t>
+      </w:r>
+      <w:proofErr w:type="gramEnd"/>
+      <w:r>
+        <w:t xml:space="preserve">) was the most complicated method in this program assignment. It first creates a new </w:t>
+      </w:r>
+      <w:proofErr w:type="spellStart"/>
+      <w:r>
+        <w:t>AddendumList</w:t>
+      </w:r>
+      <w:proofErr w:type="spellEnd"/>
+      <w:r>
+        <w:t xml:space="preserve"> to store the results in. It copies over all elements of the original list into this new list and merges them into a single L2 array. This portion of the code is approximately O(N) time, due to each element of the array being copied. A constant factor is also present due to the time to allocate memory for the array and other variables, but is dwarfed by the linear nature of copying. Next, the index of </w:t>
+      </w:r>
+      <w:proofErr w:type="spellStart"/>
+      <w:r>
+        <w:t>fromElement</w:t>
+      </w:r>
+      <w:proofErr w:type="spellEnd"/>
+      <w:r>
+        <w:t xml:space="preserve"> is found in the merged list using the </w:t>
+      </w:r>
+      <w:proofErr w:type="spellStart"/>
+      <w:proofErr w:type="gramStart"/>
+      <w:r>
+        <w:t>findFirstInArray</w:t>
+      </w:r>
+      <w:proofErr w:type="spellEnd"/>
+      <w:r>
+        <w:t>(</w:t>
+      </w:r>
+      <w:proofErr w:type="gramEnd"/>
+      <w:r>
+        <w:t xml:space="preserve">) method implemented in program 3. The index of </w:t>
+      </w:r>
+      <w:proofErr w:type="spellStart"/>
+      <w:proofErr w:type="gramStart"/>
+      <w:r>
+        <w:t>toElement</w:t>
+      </w:r>
+      <w:proofErr w:type="spellEnd"/>
+      <w:r>
+        <w:t>(</w:t>
+      </w:r>
+      <w:proofErr w:type="gramEnd"/>
+      <w:r>
+        <w:t xml:space="preserve">) is found using </w:t>
+      </w:r>
+      <w:proofErr w:type="spellStart"/>
+      <w:r>
+        <w:t>findIndexAfter</w:t>
+      </w:r>
+      <w:proofErr w:type="spellEnd"/>
+      <w:r>
+        <w:t>() (which was not suggested in the program 5 handout, understandably so). The program then checks to make s</w:t>
+      </w:r>
+      <w:r>
+        <w:t xml:space="preserve">ure the element before this is not the same as </w:t>
+      </w:r>
+      <w:proofErr w:type="spellStart"/>
+      <w:r>
+        <w:t>toElement</w:t>
+      </w:r>
+      <w:proofErr w:type="spellEnd"/>
+      <w:r>
+        <w:t xml:space="preserve">, for the </w:t>
+      </w:r>
+      <w:proofErr w:type="spellStart"/>
+      <w:r>
+        <w:t>sublist</w:t>
+      </w:r>
+      <w:proofErr w:type="spellEnd"/>
+      <w:r>
+        <w:t xml:space="preserve"> requirement called for the </w:t>
+      </w:r>
+      <w:proofErr w:type="spellStart"/>
+      <w:r>
+        <w:t>toElement</w:t>
+      </w:r>
+      <w:proofErr w:type="spellEnd"/>
+      <w:r>
+        <w:t xml:space="preserve"> to be excluded from the list. It has been noted in past reports that both </w:t>
+      </w:r>
+      <w:proofErr w:type="spellStart"/>
+      <w:proofErr w:type="gramStart"/>
+      <w:r>
+        <w:t>findFirstInArray</w:t>
+      </w:r>
+      <w:proofErr w:type="spellEnd"/>
+      <w:r>
+        <w:t>(</w:t>
+      </w:r>
+      <w:proofErr w:type="gramEnd"/>
+      <w:r>
+        <w:t xml:space="preserve">) and </w:t>
+      </w:r>
+      <w:proofErr w:type="spellStart"/>
+      <w:r>
+        <w:t>findIndexAfter</w:t>
+      </w:r>
+      <w:proofErr w:type="spellEnd"/>
+      <w:r>
+        <w:t>() are approximately O(</w:t>
+      </w:r>
+      <w:proofErr w:type="spellStart"/>
+      <w:r>
+        <w:t>logN</w:t>
+      </w:r>
+      <w:proofErr w:type="spellEnd"/>
+      <w:r>
+        <w:t xml:space="preserve">) time, and the copying of the </w:t>
+      </w:r>
+      <w:proofErr w:type="spellStart"/>
+      <w:r>
+        <w:t>sublist</w:t>
+      </w:r>
+      <w:proofErr w:type="spellEnd"/>
+      <w:r>
+        <w:t xml:space="preserve"> elements to </w:t>
+      </w:r>
+      <w:r>
+        <w:lastRenderedPageBreak/>
+        <w:t xml:space="preserve">a new array is, in the worst case, O(N) time. </w:t>
+      </w:r>
+      <w:proofErr w:type="gramStart"/>
+      <w:r>
+        <w:t>All of</w:t>
+      </w:r>
+      <w:proofErr w:type="gramEnd"/>
+      <w:r>
+        <w:t xml:space="preserve"> the methods used in this method give it a Big-O order of approximately (2N + 2logN + N</w:t>
+      </w:r>
+      <w:r>
+        <w:rPr>
+          <w:vertAlign w:val="superscript"/>
+        </w:rPr>
+        <w:t>2</w:t>
+      </w:r>
+      <w:r>
+        <w:t>). This simplifies to O(N</w:t>
+      </w:r>
+      <w:r>
+        <w:rPr>
+          <w:vertAlign w:val="superscript"/>
+        </w:rPr>
+        <w:t>2</w:t>
+      </w:r>
+      <w:r>
+        <w:t>).</w:t>
+      </w:r>
+    </w:p>
+    <w:p>
+      <w:r>
+        <w:tab/>
+        <w:t xml:space="preserve">The iterator was quite simple to implement. It calls </w:t>
+      </w:r>
+      <w:proofErr w:type="spellStart"/>
+      <w:proofErr w:type="gramStart"/>
+      <w:r>
+        <w:t>mergeAllLevels</w:t>
+      </w:r>
+      <w:proofErr w:type="spellEnd"/>
+      <w:r>
+        <w:t>(</w:t>
+      </w:r>
+      <w:proofErr w:type="gramEnd"/>
+      <w:r>
+        <w:t xml:space="preserve">) on the </w:t>
+      </w:r>
+      <w:proofErr w:type="spellStart"/>
+      <w:r>
+        <w:t>AddendumList</w:t>
+      </w:r>
+      <w:proofErr w:type="spellEnd"/>
+      <w:r>
+        <w:t xml:space="preserve"> to avoid having to handle multiple tiers of L2 arrays and initializes index to 0. It then behaves identically to an </w:t>
+      </w:r>
+      <w:proofErr w:type="spellStart"/>
+      <w:r>
+        <w:t>ArrayList</w:t>
+      </w:r>
+      <w:proofErr w:type="spellEnd"/>
+      <w:r>
+        <w:t xml:space="preserve"> iterator in that it returns the element at index and increments index for every </w:t>
+      </w:r>
+      <w:proofErr w:type="gramStart"/>
+      <w:r>
+        <w:t>next(</w:t>
+      </w:r>
+      <w:proofErr w:type="gramEnd"/>
+      <w:r>
+        <w:t xml:space="preserve">) call, and returns true if the element at index is not null and index is less than the size for every </w:t>
+      </w:r>
+      <w:proofErr w:type="spellStart"/>
+      <w:r>
+        <w:t>hasNext</w:t>
+      </w:r>
+      <w:proofErr w:type="spellEnd"/>
+      <w:r>
+        <w:t>() call. Iterating through the list is purely O(N) time, but instantiating the iterator is O(N</w:t>
+      </w:r>
+      <w:r>
+        <w:rPr>
+          <w:vertAlign w:val="superscript"/>
+        </w:rPr>
+        <w:t>2</w:t>
+      </w:r>
+      <w:r>
+        <w:t xml:space="preserve">) time due to calling </w:t>
+      </w:r>
+      <w:proofErr w:type="spellStart"/>
+      <w:proofErr w:type="gramStart"/>
+      <w:r>
+        <w:t>mergeAllLevels</w:t>
+      </w:r>
+      <w:proofErr w:type="spellEnd"/>
+      <w:r>
+        <w:t>(</w:t>
+      </w:r>
+      <w:proofErr w:type="gramEnd"/>
+      <w:r>
+        <w:t xml:space="preserve">). </w:t>
+      </w:r>
+    </w:p>
+    <w:p>
+      <w:pPr>
+        <w:ind w:firstLine="720"/>
+      </w:pPr>
+      <w:proofErr w:type="gramStart"/>
+      <w:r>
+        <w:t>At this time</w:t>
+      </w:r>
+      <w:proofErr w:type="gramEnd"/>
+      <w:r>
+        <w:t>, there are no known bugs with the code, and it has already been tested successfully with program 6 with promising results. The results for program 5, however, can be found below</w:t>
+      </w:r>
+      <w:bookmarkStart w:id="0" w:name="_GoBack"/>
+      <w:bookmarkEnd w:id="0"/>
+      <w:r>
+        <w:t>.</w:t>
+      </w:r>
+    </w:p>
+    <w:p>
+      <w:r>
+        <w:rPr>
+          <w:noProof/>
+        </w:rPr>
+        <mc:AlternateContent>
+          <mc:Choice Requires="wps">
+            <w:drawing>
+              <wp:anchor distT="0" distB="0" distL="114300" distR="114300" simplePos="0" relativeHeight="251658240" behindDoc="1" locked="0" layoutInCell="1" allowOverlap="1">
+                <wp:simplePos x="0" y="0"/>
+                <wp:positionH relativeFrom="margin">
+                  <wp:posOffset>-388620</wp:posOffset>
+                </wp:positionH>
+                <wp:positionV relativeFrom="paragraph">
+                  <wp:posOffset>9525</wp:posOffset>
+                </wp:positionV>
+                <wp:extent cx="6713220" cy="4229100"/>
+                <wp:effectExtent l="0" t="0" r="11430" b="19050"/>
+                <wp:wrapNone/>
+                <wp:docPr id="217" name="Text Box 2"/>
+                <wp:cNvGraphicFramePr>
+                  <a:graphicFrameLocks xmlns:a="http://schemas.openxmlformats.org/drawingml/2006/main"/>
+                </wp:cNvGraphicFramePr>
+                <a:graphic xmlns:a="http://schemas.openxmlformats.org/drawingml/2006/main">
+                  <a:graphicData uri="http://schemas.microsoft.com/office/word/2010/wordprocessingShape">
+                    <wps:wsp>
+                      <wps:cNvSpPr txBox="1">
+                        <a:spLocks noChangeArrowheads="1"/>
+                      </wps:cNvSpPr>
+                      <wps:spPr bwMode="auto">
+                        <a:xfrm>
+                          <a:off x="0" y="0"/>
+                          <a:ext cx="6713220" cy="4229100"/>
+                        </a:xfrm>
+                        <a:prstGeom prst="rect">
+                          <a:avLst/>
+                        </a:prstGeom>
+                        <a:solidFill>
+                          <a:srgbClr val="FFFFFF"/>
+                        </a:solidFill>
+                        <a:ln w="9525">
+                          <a:solidFill>
+                            <a:srgbClr val="000000"/>
+                          </a:solidFill>
+                          <a:miter lim="800000"/>
+                          <a:headEnd/>
+                          <a:tailEnd/>
+                        </a:ln>
+                      </wps:spPr>
+                      <wps:txbx>
+                        <w:txbxContent>
+                          <w:p>
+                            <w:pPr>
+                              <w:autoSpaceDE w:val="0"/>
+                              <w:autoSpaceDN w:val="0"/>
+                              <w:adjustRightInd w:val="0"/>
+                              <w:spacing w:line="240" w:lineRule="auto"/>
+                              <w:rPr>
+                                <w:rFonts w:ascii="Consolas" w:hAnsi="Consolas" w:cs="Consolas"/>
+                                <w:sz w:val="20"/>
+                                <w:szCs w:val="20"/>
+                              </w:rPr>
+                            </w:pPr>
+                            <w:r>
+                              <w:rPr>
+                                <w:rFonts w:ascii="Consolas" w:hAnsi="Consolas" w:cs="Consolas"/>
+                                <w:sz w:val="20"/>
+                                <w:szCs w:val="20"/>
+                              </w:rPr>
+                              <w:t>testing routine for Addendum List</w:t>
+                            </w:r>
+                          </w:p>
+                          <w:p>
+                            <w:pPr>
+                              <w:autoSpaceDE w:val="0"/>
+                              <w:autoSpaceDN w:val="0"/>
+                              <w:adjustRightInd w:val="0"/>
+                              <w:spacing w:line="240" w:lineRule="auto"/>
+                              <w:rPr>
+                                <w:rFonts w:ascii="Consolas" w:hAnsi="Consolas" w:cs="Consolas"/>
+                                <w:sz w:val="20"/>
+                                <w:szCs w:val="20"/>
+                              </w:rPr>
+                            </w:pPr>
+                            <w:r>
+                              <w:rPr>
+                                <w:rFonts w:ascii="Consolas" w:hAnsi="Consolas" w:cs="Consolas"/>
+                                <w:sz w:val="20"/>
+                                <w:szCs w:val="20"/>
+                              </w:rPr>
+                              <w:t xml:space="preserve">insertion order: </w:t>
+                            </w:r>
+                            <w:proofErr w:type="spellStart"/>
+                            <w:r>
+                              <w:rPr>
+                                <w:rFonts w:ascii="Consolas" w:hAnsi="Consolas" w:cs="Consolas"/>
+                                <w:sz w:val="20"/>
+                                <w:szCs w:val="20"/>
+                              </w:rPr>
+                              <w:t>qwertyuiopasdfghjklzxcvbnmamz</w:t>
+                            </w:r>
+                            <w:proofErr w:type="spellEnd"/>
+                            <w:r>
+                              <w:rPr>
+                                <w:rFonts w:ascii="Consolas" w:hAnsi="Consolas" w:cs="Consolas"/>
+                                <w:sz w:val="20"/>
+                                <w:szCs w:val="20"/>
+                              </w:rPr>
+                              <w:t>@~</w:t>
+                            </w:r>
+                          </w:p>
+                          <w:p>
+                            <w:pPr>
+                              <w:autoSpaceDE w:val="0"/>
+                              <w:autoSpaceDN w:val="0"/>
+                              <w:adjustRightInd w:val="0"/>
+                              <w:spacing w:line="240" w:lineRule="auto"/>
+                              <w:rPr>
+                                <w:rFonts w:ascii="Consolas" w:hAnsi="Consolas" w:cs="Consolas"/>
+                                <w:sz w:val="20"/>
+                                <w:szCs w:val="20"/>
+                              </w:rPr>
+                            </w:pPr>
+                            <w:r>
+                              <w:rPr>
+                                <w:rFonts w:ascii="Consolas" w:hAnsi="Consolas" w:cs="Consolas"/>
+                                <w:sz w:val="20"/>
+                                <w:szCs w:val="20"/>
+                              </w:rPr>
+                              <w:t>The number of comparison to build the Addendum List = 88</w:t>
+                            </w:r>
+                          </w:p>
+                          <w:p>
+                            <w:pPr>
+                              <w:autoSpaceDE w:val="0"/>
+                              <w:autoSpaceDN w:val="0"/>
+                              <w:adjustRightInd w:val="0"/>
+                              <w:spacing w:line="240" w:lineRule="auto"/>
+                              <w:rPr>
+                                <w:rFonts w:ascii="Consolas" w:hAnsi="Consolas" w:cs="Consolas"/>
+                                <w:sz w:val="20"/>
+                                <w:szCs w:val="20"/>
+                              </w:rPr>
+                            </w:pPr>
+                            <w:r>
+                              <w:rPr>
+                                <w:rFonts w:ascii="Consolas" w:hAnsi="Consolas" w:cs="Consolas"/>
+                                <w:sz w:val="20"/>
+                                <w:szCs w:val="20"/>
+                              </w:rPr>
+                              <w:t>TEST: after adds - data structure dump</w:t>
+                            </w:r>
+                          </w:p>
+                          <w:p>
+                            <w:pPr>
+                              <w:autoSpaceDE w:val="0"/>
+                              <w:autoSpaceDN w:val="0"/>
+                              <w:adjustRightInd w:val="0"/>
+                              <w:spacing w:line="240" w:lineRule="auto"/>
+                              <w:rPr>
+                                <w:rFonts w:ascii="Consolas" w:hAnsi="Consolas" w:cs="Consolas"/>
+                                <w:sz w:val="20"/>
+                                <w:szCs w:val="20"/>
+                              </w:rPr>
+                            </w:pPr>
+                            <w:r>
+                              <w:rPr>
+                                <w:rFonts w:ascii="Consolas" w:hAnsi="Consolas" w:cs="Consolas"/>
+                                <w:sz w:val="20"/>
+                                <w:szCs w:val="20"/>
+                              </w:rPr>
+                              <w:t>[0] -&gt; [a][d][e][f][g][h][</w:t>
+                            </w:r>
+                            <w:proofErr w:type="spellStart"/>
+                            <w:r>
+                              <w:rPr>
+                                <w:rFonts w:ascii="Consolas" w:hAnsi="Consolas" w:cs="Consolas"/>
+                                <w:sz w:val="20"/>
+                                <w:szCs w:val="20"/>
+                              </w:rPr>
+                              <w:t>i</w:t>
+                            </w:r>
+                            <w:proofErr w:type="spellEnd"/>
+                            <w:r>
+                              <w:rPr>
+                                <w:rFonts w:ascii="Consolas" w:hAnsi="Consolas" w:cs="Consolas"/>
+                                <w:sz w:val="20"/>
+                                <w:szCs w:val="20"/>
+                              </w:rPr>
+                              <w:t>][o][p][q][r][s][t][u][w][y]</w:t>
+                            </w:r>
+                          </w:p>
+                          <w:p>
+                            <w:pPr>
+                              <w:autoSpaceDE w:val="0"/>
+                              <w:autoSpaceDN w:val="0"/>
+                              <w:adjustRightInd w:val="0"/>
+                              <w:spacing w:line="240" w:lineRule="auto"/>
+                              <w:rPr>
+                                <w:rFonts w:ascii="Consolas" w:hAnsi="Consolas" w:cs="Consolas"/>
+                                <w:sz w:val="20"/>
+                                <w:szCs w:val="20"/>
+                              </w:rPr>
+                            </w:pPr>
+                            <w:r>
+                              <w:rPr>
+                                <w:rFonts w:ascii="Consolas" w:hAnsi="Consolas" w:cs="Consolas"/>
+                                <w:sz w:val="20"/>
+                                <w:szCs w:val="20"/>
+                              </w:rPr>
+                              <w:t>[1] -&gt; [b][c][j][k][l][v][x][z]</w:t>
+                            </w:r>
+                          </w:p>
+                          <w:p>
+                            <w:pPr>
+                              <w:autoSpaceDE w:val="0"/>
+                              <w:autoSpaceDN w:val="0"/>
+                              <w:adjustRightInd w:val="0"/>
+                              <w:spacing w:line="240" w:lineRule="auto"/>
+                              <w:rPr>
+                                <w:rFonts w:ascii="Consolas" w:hAnsi="Consolas" w:cs="Consolas"/>
+                                <w:sz w:val="20"/>
+                                <w:szCs w:val="20"/>
+                              </w:rPr>
+                            </w:pPr>
+                            <w:r>
+                              <w:rPr>
+                                <w:rFonts w:ascii="Consolas" w:hAnsi="Consolas" w:cs="Consolas"/>
+                                <w:sz w:val="20"/>
+                                <w:szCs w:val="20"/>
+                              </w:rPr>
+                              <w:t>[2] -&gt; [a][m][m][n]</w:t>
+                            </w:r>
+                          </w:p>
+                          <w:p>
+                            <w:pPr>
+                              <w:autoSpaceDE w:val="0"/>
+                              <w:autoSpaceDN w:val="0"/>
+                              <w:adjustRightInd w:val="0"/>
+                              <w:spacing w:line="240" w:lineRule="auto"/>
+                              <w:rPr>
+                                <w:rFonts w:ascii="Consolas" w:hAnsi="Consolas" w:cs="Consolas"/>
+                                <w:sz w:val="20"/>
+                                <w:szCs w:val="20"/>
+                              </w:rPr>
+                            </w:pPr>
+                            <w:r>
+                              <w:rPr>
+                                <w:rFonts w:ascii="Consolas" w:hAnsi="Consolas" w:cs="Consolas"/>
+                                <w:sz w:val="20"/>
+                                <w:szCs w:val="20"/>
+                              </w:rPr>
+                              <w:t>[3] -&gt; [</w:t>
+                            </w:r>
+                            <w:proofErr w:type="gramStart"/>
+                            <w:r>
+                              <w:rPr>
+                                <w:rFonts w:ascii="Consolas" w:hAnsi="Consolas" w:cs="Consolas"/>
+                                <w:sz w:val="20"/>
+                                <w:szCs w:val="20"/>
+                              </w:rPr>
+                              <w:t>@][</w:t>
+                            </w:r>
+                            <w:proofErr w:type="gramEnd"/>
+                            <w:r>
+                              <w:rPr>
+                                <w:rFonts w:ascii="Consolas" w:hAnsi="Consolas" w:cs="Consolas"/>
+                                <w:sz w:val="20"/>
+                                <w:szCs w:val="20"/>
+                              </w:rPr>
+                              <w:t>z][~][ ]</w:t>
+                            </w:r>
+                          </w:p>
+                          <w:p>
+                            <w:pPr>
+                              <w:autoSpaceDE w:val="0"/>
+                              <w:autoSpaceDN w:val="0"/>
+                              <w:adjustRightInd w:val="0"/>
+                              <w:spacing w:line="240" w:lineRule="auto"/>
+                              <w:rPr>
+                                <w:rFonts w:ascii="Consolas" w:hAnsi="Consolas" w:cs="Consolas"/>
+                                <w:sz w:val="20"/>
+                                <w:szCs w:val="20"/>
+                              </w:rPr>
+                            </w:pPr>
+                            <w:r>
+                              <w:rPr>
+                                <w:rFonts w:ascii="Consolas" w:hAnsi="Consolas" w:cs="Consolas"/>
+                                <w:sz w:val="20"/>
+                                <w:szCs w:val="20"/>
+                              </w:rPr>
+                              <w:t>STATS:</w:t>
+                            </w:r>
+                          </w:p>
+                          <w:p>
+                            <w:pPr>
+                              <w:autoSpaceDE w:val="0"/>
+                              <w:autoSpaceDN w:val="0"/>
+                              <w:adjustRightInd w:val="0"/>
+                              <w:spacing w:line="240" w:lineRule="auto"/>
+                              <w:rPr>
+                                <w:rFonts w:ascii="Consolas" w:hAnsi="Consolas" w:cs="Consolas"/>
+                                <w:sz w:val="20"/>
+                                <w:szCs w:val="20"/>
+                              </w:rPr>
+                            </w:pPr>
+                            <w:r>
+                              <w:rPr>
+                                <w:rFonts w:ascii="Consolas" w:hAnsi="Consolas" w:cs="Consolas"/>
+                                <w:sz w:val="20"/>
+                                <w:szCs w:val="20"/>
+                              </w:rPr>
+                              <w:t>list size N = 31</w:t>
+                            </w:r>
+                          </w:p>
+                          <w:p>
+                            <w:pPr>
+                              <w:autoSpaceDE w:val="0"/>
+                              <w:autoSpaceDN w:val="0"/>
+                              <w:adjustRightInd w:val="0"/>
+                              <w:spacing w:line="240" w:lineRule="auto"/>
+                              <w:rPr>
+                                <w:rFonts w:ascii="Consolas" w:hAnsi="Consolas" w:cs="Consolas"/>
+                                <w:sz w:val="20"/>
+                                <w:szCs w:val="20"/>
+                              </w:rPr>
+                            </w:pPr>
+                            <w:r>
+                              <w:rPr>
+                                <w:rFonts w:ascii="Consolas" w:hAnsi="Consolas" w:cs="Consolas"/>
+                                <w:sz w:val="20"/>
+                                <w:szCs w:val="20"/>
+                              </w:rPr>
+                              <w:t>level 1 array 4 of 4 used.</w:t>
+                            </w:r>
+                          </w:p>
+                          <w:p>
+                            <w:pPr>
+                              <w:autoSpaceDE w:val="0"/>
+                              <w:autoSpaceDN w:val="0"/>
+                              <w:adjustRightInd w:val="0"/>
+                              <w:spacing w:line="240" w:lineRule="auto"/>
+                              <w:rPr>
+                                <w:rFonts w:ascii="Consolas" w:hAnsi="Consolas" w:cs="Consolas"/>
+                                <w:sz w:val="20"/>
+                                <w:szCs w:val="20"/>
+                              </w:rPr>
+                            </w:pPr>
+                            <w:r>
+                              <w:rPr>
+                                <w:rFonts w:ascii="Consolas" w:hAnsi="Consolas" w:cs="Consolas"/>
+                                <w:sz w:val="20"/>
+                                <w:szCs w:val="20"/>
+                              </w:rPr>
+                              <w:t xml:space="preserve">level 2 sizes: 16 8 4 3 </w:t>
+                            </w:r>
+                          </w:p>
+                          <w:p>
+                            <w:pPr>
+                              <w:autoSpaceDE w:val="0"/>
+                              <w:autoSpaceDN w:val="0"/>
+                              <w:adjustRightInd w:val="0"/>
+                              <w:spacing w:line="240" w:lineRule="auto"/>
+                              <w:rPr>
+                                <w:rFonts w:ascii="Consolas" w:hAnsi="Consolas" w:cs="Consolas"/>
+                                <w:sz w:val="20"/>
+                                <w:szCs w:val="20"/>
+                              </w:rPr>
+                            </w:pPr>
+                            <w:r>
+                              <w:rPr>
+                                <w:rFonts w:ascii="Consolas" w:hAnsi="Consolas" w:cs="Consolas"/>
+                                <w:sz w:val="20"/>
+                                <w:szCs w:val="20"/>
+                              </w:rPr>
+                              <w:t xml:space="preserve">Successful search: min </w:t>
+                            </w:r>
+                            <w:proofErr w:type="spellStart"/>
+                            <w:r>
+                              <w:rPr>
+                                <w:rFonts w:ascii="Consolas" w:hAnsi="Consolas" w:cs="Consolas"/>
+                                <w:sz w:val="20"/>
+                                <w:szCs w:val="20"/>
+                              </w:rPr>
+                              <w:t>cmps</w:t>
+                            </w:r>
+                            <w:proofErr w:type="spellEnd"/>
+                            <w:r>
+                              <w:rPr>
+                                <w:rFonts w:ascii="Consolas" w:hAnsi="Consolas" w:cs="Consolas"/>
+                                <w:sz w:val="20"/>
+                                <w:szCs w:val="20"/>
+                              </w:rPr>
+                              <w:t xml:space="preserve"> = 2, </w:t>
+                            </w:r>
+                            <w:proofErr w:type="spellStart"/>
+                            <w:r>
+                              <w:rPr>
+                                <w:rFonts w:ascii="Consolas" w:hAnsi="Consolas" w:cs="Consolas"/>
+                                <w:sz w:val="20"/>
+                                <w:szCs w:val="20"/>
+                              </w:rPr>
+                              <w:t>avg</w:t>
+                            </w:r>
+                            <w:proofErr w:type="spellEnd"/>
+                            <w:r>
+                              <w:rPr>
+                                <w:rFonts w:ascii="Consolas" w:hAnsi="Consolas" w:cs="Consolas"/>
+                                <w:sz w:val="20"/>
+                                <w:szCs w:val="20"/>
+                              </w:rPr>
+                              <w:t xml:space="preserve"> </w:t>
+                            </w:r>
+                            <w:proofErr w:type="spellStart"/>
+                            <w:r>
+                              <w:rPr>
+                                <w:rFonts w:ascii="Consolas" w:hAnsi="Consolas" w:cs="Consolas"/>
+                                <w:sz w:val="20"/>
+                                <w:szCs w:val="20"/>
+                              </w:rPr>
+                              <w:t>cmps</w:t>
+                            </w:r>
+                            <w:proofErr w:type="spellEnd"/>
+                            <w:r>
+                              <w:rPr>
+                                <w:rFonts w:ascii="Consolas" w:hAnsi="Consolas" w:cs="Consolas"/>
+                                <w:sz w:val="20"/>
+                                <w:szCs w:val="20"/>
+                              </w:rPr>
+                              <w:t xml:space="preserve"> = 7.1, max </w:t>
+                            </w:r>
+                            <w:proofErr w:type="spellStart"/>
+                            <w:r>
+                              <w:rPr>
+                                <w:rFonts w:ascii="Consolas" w:hAnsi="Consolas" w:cs="Consolas"/>
+                                <w:sz w:val="20"/>
+                                <w:szCs w:val="20"/>
+                              </w:rPr>
+                              <w:t>cmps</w:t>
+                            </w:r>
+                            <w:proofErr w:type="spellEnd"/>
+                            <w:r>
+                              <w:rPr>
+                                <w:rFonts w:ascii="Consolas" w:hAnsi="Consolas" w:cs="Consolas"/>
+                                <w:sz w:val="20"/>
+                                <w:szCs w:val="20"/>
+                              </w:rPr>
+                              <w:t xml:space="preserve"> 18</w:t>
+                            </w:r>
+                          </w:p>
+                          <w:p>
+                            <w:pPr>
+                              <w:autoSpaceDE w:val="0"/>
+                              <w:autoSpaceDN w:val="0"/>
+                              <w:adjustRightInd w:val="0"/>
+                              <w:spacing w:line="240" w:lineRule="auto"/>
+                              <w:rPr>
+                                <w:rFonts w:ascii="Consolas" w:hAnsi="Consolas" w:cs="Consolas"/>
+                                <w:sz w:val="20"/>
+                                <w:szCs w:val="20"/>
+                              </w:rPr>
+                            </w:pPr>
+                            <w:r>
+                              <w:rPr>
+                                <w:rFonts w:ascii="Consolas" w:hAnsi="Consolas" w:cs="Consolas"/>
+                                <w:sz w:val="20"/>
+                                <w:szCs w:val="20"/>
+                              </w:rPr>
+                              <w:t xml:space="preserve">TEST: </w:t>
+                            </w:r>
+                            <w:proofErr w:type="spellStart"/>
+                            <w:r>
+                              <w:rPr>
+                                <w:rFonts w:ascii="Consolas" w:hAnsi="Consolas" w:cs="Consolas"/>
+                                <w:sz w:val="20"/>
+                                <w:szCs w:val="20"/>
+                              </w:rPr>
+                              <w:t>toArray</w:t>
+                            </w:r>
+                            <w:proofErr w:type="spellEnd"/>
+                          </w:p>
+                          <w:p>
+                            <w:pPr>
+                              <w:autoSpaceDE w:val="0"/>
+                              <w:autoSpaceDN w:val="0"/>
+                              <w:adjustRightInd w:val="0"/>
+                              <w:spacing w:line="240" w:lineRule="auto"/>
+                              <w:rPr>
+                                <w:rFonts w:ascii="Consolas" w:hAnsi="Consolas" w:cs="Consolas"/>
+                                <w:sz w:val="20"/>
+                                <w:szCs w:val="20"/>
+                              </w:rPr>
+                            </w:pPr>
+                            <w:r>
+                              <w:rPr>
+                                <w:rFonts w:ascii="Consolas" w:hAnsi="Consolas" w:cs="Consolas"/>
+                                <w:sz w:val="20"/>
+                                <w:szCs w:val="20"/>
+                              </w:rPr>
+                              <w:t>[</w:t>
+                            </w:r>
+                            <w:proofErr w:type="gramStart"/>
+                            <w:r>
+                              <w:rPr>
+                                <w:rFonts w:ascii="Consolas" w:hAnsi="Consolas" w:cs="Consolas"/>
+                                <w:sz w:val="20"/>
+                                <w:szCs w:val="20"/>
+                              </w:rPr>
+                              <w:t>@][</w:t>
+                            </w:r>
+                            <w:proofErr w:type="gramEnd"/>
+                            <w:r>
+                              <w:rPr>
+                                <w:rFonts w:ascii="Consolas" w:hAnsi="Consolas" w:cs="Consolas"/>
+                                <w:sz w:val="20"/>
+                                <w:szCs w:val="20"/>
+                              </w:rPr>
+                              <w:t>a][a][b][c][d][e][f][g][h][i][j][k][l][m][m][n][o][p][q][r][s][t][u][v][w][x][y][z][z][~]</w:t>
+                            </w:r>
+                          </w:p>
+                          <w:p>
+                            <w:pPr>
+                              <w:autoSpaceDE w:val="0"/>
+                              <w:autoSpaceDN w:val="0"/>
+                              <w:adjustRightInd w:val="0"/>
+                              <w:spacing w:line="240" w:lineRule="auto"/>
+                              <w:rPr>
+                                <w:rFonts w:ascii="Consolas" w:hAnsi="Consolas" w:cs="Consolas"/>
+                                <w:sz w:val="20"/>
+                                <w:szCs w:val="20"/>
+                              </w:rPr>
+                            </w:pPr>
+                            <w:r>
+                              <w:rPr>
+                                <w:rFonts w:ascii="Consolas" w:hAnsi="Consolas" w:cs="Consolas"/>
+                                <w:sz w:val="20"/>
+                                <w:szCs w:val="20"/>
+                              </w:rPr>
+                              <w:t xml:space="preserve">TEST: </w:t>
+                            </w:r>
+                            <w:proofErr w:type="spellStart"/>
+                            <w:r>
+                              <w:rPr>
+                                <w:rFonts w:ascii="Consolas" w:hAnsi="Consolas" w:cs="Consolas"/>
+                                <w:sz w:val="20"/>
+                                <w:szCs w:val="20"/>
+                              </w:rPr>
+                              <w:t>sublist</w:t>
+                            </w:r>
+                            <w:proofErr w:type="spellEnd"/>
+                            <w:r>
+                              <w:rPr>
+                                <w:rFonts w:ascii="Consolas" w:hAnsi="Consolas" w:cs="Consolas"/>
+                                <w:sz w:val="20"/>
+                                <w:szCs w:val="20"/>
+                              </w:rPr>
+                              <w:t>(</w:t>
+                            </w:r>
+                            <w:proofErr w:type="spellStart"/>
+                            <w:proofErr w:type="gramStart"/>
+                            <w:r>
+                              <w:rPr>
+                                <w:rFonts w:ascii="Consolas" w:hAnsi="Consolas" w:cs="Consolas"/>
+                                <w:sz w:val="20"/>
+                                <w:szCs w:val="20"/>
+                              </w:rPr>
+                              <w:t>e,o</w:t>
+                            </w:r>
+                            <w:proofErr w:type="spellEnd"/>
+                            <w:proofErr w:type="gramEnd"/>
+                            <w:r>
+                              <w:rPr>
+                                <w:rFonts w:ascii="Consolas" w:hAnsi="Consolas" w:cs="Consolas"/>
+                                <w:sz w:val="20"/>
+                                <w:szCs w:val="20"/>
+                              </w:rPr>
+                              <w:t>)</w:t>
+                            </w:r>
+                          </w:p>
+                          <w:p>
+                            <w:pPr>
+                              <w:autoSpaceDE w:val="0"/>
+                              <w:autoSpaceDN w:val="0"/>
+                              <w:adjustRightInd w:val="0"/>
+                              <w:spacing w:line="240" w:lineRule="auto"/>
+                              <w:rPr>
+                                <w:rFonts w:ascii="Consolas" w:hAnsi="Consolas" w:cs="Consolas"/>
+                                <w:sz w:val="20"/>
+                                <w:szCs w:val="20"/>
+                              </w:rPr>
+                            </w:pPr>
+                            <w:r>
+                              <w:rPr>
+                                <w:rFonts w:ascii="Consolas" w:hAnsi="Consolas" w:cs="Consolas"/>
+                                <w:sz w:val="20"/>
+                                <w:szCs w:val="20"/>
+                              </w:rPr>
+                              <w:t>[0] -&gt; [e][f][g][h][</w:t>
+                            </w:r>
+                            <w:proofErr w:type="spellStart"/>
+                            <w:r>
+                              <w:rPr>
+                                <w:rFonts w:ascii="Consolas" w:hAnsi="Consolas" w:cs="Consolas"/>
+                                <w:sz w:val="20"/>
+                                <w:szCs w:val="20"/>
+                              </w:rPr>
+                              <w:t>i</w:t>
+                            </w:r>
+                            <w:proofErr w:type="spellEnd"/>
+                            <w:r>
+                              <w:rPr>
+                                <w:rFonts w:ascii="Consolas" w:hAnsi="Consolas" w:cs="Consolas"/>
+                                <w:sz w:val="20"/>
+                                <w:szCs w:val="20"/>
+                              </w:rPr>
+                              <w:t>][j][k][l][m][m][n]</w:t>
+                            </w:r>
+                          </w:p>
+                          <w:p>
+                            <w:pPr>
+                              <w:autoSpaceDE w:val="0"/>
+                              <w:autoSpaceDN w:val="0"/>
+                              <w:adjustRightInd w:val="0"/>
+                              <w:spacing w:line="240" w:lineRule="auto"/>
+                              <w:rPr>
+                                <w:rFonts w:ascii="Consolas" w:hAnsi="Consolas" w:cs="Consolas"/>
+                                <w:sz w:val="20"/>
+                                <w:szCs w:val="20"/>
+                              </w:rPr>
+                            </w:pPr>
+                            <w:r>
+                              <w:rPr>
+                                <w:rFonts w:ascii="Consolas" w:hAnsi="Consolas" w:cs="Consolas"/>
+                                <w:sz w:val="20"/>
+                                <w:szCs w:val="20"/>
+                              </w:rPr>
+                              <w:t xml:space="preserve">[1] -&gt; </w:t>
+                            </w:r>
+                            <w:proofErr w:type="gramStart"/>
+                            <w:r>
+                              <w:rPr>
+                                <w:rFonts w:ascii="Consolas" w:hAnsi="Consolas" w:cs="Consolas"/>
+                                <w:sz w:val="20"/>
+                                <w:szCs w:val="20"/>
+                              </w:rPr>
+                              <w:t>[ ]</w:t>
+                            </w:r>
+                            <w:proofErr w:type="gramEnd"/>
+                            <w:r>
+                              <w:rPr>
+                                <w:rFonts w:ascii="Consolas" w:hAnsi="Consolas" w:cs="Consolas"/>
+                                <w:sz w:val="20"/>
+                                <w:szCs w:val="20"/>
+                              </w:rPr>
+                              <w:t>[ ][ ][ ]</w:t>
+                            </w:r>
+                          </w:p>
+                          <w:p>
+                            <w:pPr>
+                              <w:autoSpaceDE w:val="0"/>
+                              <w:autoSpaceDN w:val="0"/>
+                              <w:adjustRightInd w:val="0"/>
+                              <w:spacing w:line="240" w:lineRule="auto"/>
+                              <w:rPr>
+                                <w:rFonts w:ascii="Consolas" w:hAnsi="Consolas" w:cs="Consolas"/>
+                                <w:sz w:val="20"/>
+                                <w:szCs w:val="20"/>
+                              </w:rPr>
+                            </w:pPr>
+                            <w:r>
+                              <w:rPr>
+                                <w:rFonts w:ascii="Consolas" w:hAnsi="Consolas" w:cs="Consolas"/>
+                                <w:sz w:val="20"/>
+                                <w:szCs w:val="20"/>
+                              </w:rPr>
+                              <w:t>[2] -&gt; null</w:t>
+                            </w:r>
+                          </w:p>
+                          <w:p>
+                            <w:pPr>
+                              <w:autoSpaceDE w:val="0"/>
+                              <w:autoSpaceDN w:val="0"/>
+                              <w:adjustRightInd w:val="0"/>
+                              <w:spacing w:line="240" w:lineRule="auto"/>
+                              <w:rPr>
+                                <w:rFonts w:ascii="Consolas" w:hAnsi="Consolas" w:cs="Consolas"/>
+                                <w:sz w:val="20"/>
+                                <w:szCs w:val="20"/>
+                              </w:rPr>
+                            </w:pPr>
+                            <w:r>
+                              <w:rPr>
+                                <w:rFonts w:ascii="Consolas" w:hAnsi="Consolas" w:cs="Consolas"/>
+                                <w:sz w:val="20"/>
+                                <w:szCs w:val="20"/>
+                              </w:rPr>
+                              <w:t>[3] -&gt; null</w:t>
+                            </w:r>
+                          </w:p>
+                          <w:p>
+                            <w:pPr>
+                              <w:autoSpaceDE w:val="0"/>
+                              <w:autoSpaceDN w:val="0"/>
+                              <w:adjustRightInd w:val="0"/>
+                              <w:spacing w:line="240" w:lineRule="auto"/>
+                              <w:rPr>
+                                <w:rFonts w:ascii="Consolas" w:hAnsi="Consolas" w:cs="Consolas"/>
+                                <w:sz w:val="20"/>
+                                <w:szCs w:val="20"/>
+                              </w:rPr>
+                            </w:pPr>
+                            <w:r>
+                              <w:rPr>
+                                <w:rFonts w:ascii="Consolas" w:hAnsi="Consolas" w:cs="Consolas"/>
+                                <w:sz w:val="20"/>
+                                <w:szCs w:val="20"/>
+                              </w:rPr>
+                              <w:t xml:space="preserve">TEST: </w:t>
+                            </w:r>
+                            <w:proofErr w:type="spellStart"/>
+                            <w:r>
+                              <w:rPr>
+                                <w:rFonts w:ascii="Consolas" w:hAnsi="Consolas" w:cs="Consolas"/>
+                                <w:sz w:val="20"/>
+                                <w:szCs w:val="20"/>
+                              </w:rPr>
+                              <w:t>sublist</w:t>
+                            </w:r>
+                            <w:proofErr w:type="spellEnd"/>
+                            <w:r>
+                              <w:rPr>
+                                <w:rFonts w:ascii="Consolas" w:hAnsi="Consolas" w:cs="Consolas"/>
+                                <w:sz w:val="20"/>
+                                <w:szCs w:val="20"/>
+                              </w:rPr>
+                              <w:t>(</w:t>
+                            </w:r>
+                            <w:proofErr w:type="spellStart"/>
+                            <w:proofErr w:type="gramStart"/>
+                            <w:r>
+                              <w:rPr>
+                                <w:rFonts w:ascii="Consolas" w:hAnsi="Consolas" w:cs="Consolas"/>
+                                <w:sz w:val="20"/>
+                                <w:szCs w:val="20"/>
+                              </w:rPr>
+                              <w:t>emu,owl</w:t>
+                            </w:r>
+                            <w:proofErr w:type="spellEnd"/>
+                            <w:proofErr w:type="gramEnd"/>
+                            <w:r>
+                              <w:rPr>
+                                <w:rFonts w:ascii="Consolas" w:hAnsi="Consolas" w:cs="Consolas"/>
+                                <w:sz w:val="20"/>
+                                <w:szCs w:val="20"/>
+                              </w:rPr>
+                              <w:t>)</w:t>
+                            </w:r>
+                          </w:p>
+                          <w:p>
+                            <w:pPr>
+                              <w:autoSpaceDE w:val="0"/>
+                              <w:autoSpaceDN w:val="0"/>
+                              <w:adjustRightInd w:val="0"/>
+                              <w:spacing w:line="240" w:lineRule="auto"/>
+                              <w:rPr>
+                                <w:rFonts w:ascii="Consolas" w:hAnsi="Consolas" w:cs="Consolas"/>
+                                <w:sz w:val="20"/>
+                                <w:szCs w:val="20"/>
+                              </w:rPr>
+                            </w:pPr>
+                            <w:r>
+                              <w:rPr>
+                                <w:rFonts w:ascii="Consolas" w:hAnsi="Consolas" w:cs="Consolas"/>
+                                <w:sz w:val="20"/>
+                                <w:szCs w:val="20"/>
+                              </w:rPr>
+                              <w:t>[0] -&gt; [f][g][h][</w:t>
+                            </w:r>
+                            <w:proofErr w:type="spellStart"/>
+                            <w:r>
+                              <w:rPr>
+                                <w:rFonts w:ascii="Consolas" w:hAnsi="Consolas" w:cs="Consolas"/>
+                                <w:sz w:val="20"/>
+                                <w:szCs w:val="20"/>
+                              </w:rPr>
+                              <w:t>i</w:t>
+                            </w:r>
+                            <w:proofErr w:type="spellEnd"/>
+                            <w:r>
+                              <w:rPr>
+                                <w:rFonts w:ascii="Consolas" w:hAnsi="Consolas" w:cs="Consolas"/>
+                                <w:sz w:val="20"/>
+                                <w:szCs w:val="20"/>
+                              </w:rPr>
+                              <w:t>][j][k][l][m][m][n][o]</w:t>
+                            </w:r>
+                          </w:p>
+                          <w:p>
+                            <w:pPr>
+                              <w:autoSpaceDE w:val="0"/>
+                              <w:autoSpaceDN w:val="0"/>
+                              <w:adjustRightInd w:val="0"/>
+                              <w:spacing w:line="240" w:lineRule="auto"/>
+                              <w:rPr>
+                                <w:rFonts w:ascii="Consolas" w:hAnsi="Consolas" w:cs="Consolas"/>
+                                <w:sz w:val="20"/>
+                                <w:szCs w:val="20"/>
+                              </w:rPr>
+                            </w:pPr>
+                            <w:r>
+                              <w:rPr>
+                                <w:rFonts w:ascii="Consolas" w:hAnsi="Consolas" w:cs="Consolas"/>
+                                <w:sz w:val="20"/>
+                                <w:szCs w:val="20"/>
+                              </w:rPr>
+                              <w:t xml:space="preserve">[1] -&gt; </w:t>
+                            </w:r>
+                            <w:proofErr w:type="gramStart"/>
+                            <w:r>
+                              <w:rPr>
+                                <w:rFonts w:ascii="Consolas" w:hAnsi="Consolas" w:cs="Consolas"/>
+                                <w:sz w:val="20"/>
+                                <w:szCs w:val="20"/>
+                              </w:rPr>
+                              <w:t>[ ]</w:t>
+                            </w:r>
+                            <w:proofErr w:type="gramEnd"/>
+                            <w:r>
+                              <w:rPr>
+                                <w:rFonts w:ascii="Consolas" w:hAnsi="Consolas" w:cs="Consolas"/>
+                                <w:sz w:val="20"/>
+                                <w:szCs w:val="20"/>
+                              </w:rPr>
+                              <w:t>[ ][ ][ ]</w:t>
+                            </w:r>
+                          </w:p>
+                          <w:p>
+                            <w:pPr>
+                              <w:autoSpaceDE w:val="0"/>
+                              <w:autoSpaceDN w:val="0"/>
+                              <w:adjustRightInd w:val="0"/>
+                              <w:spacing w:line="240" w:lineRule="auto"/>
+                              <w:rPr>
+                                <w:rFonts w:ascii="Consolas" w:hAnsi="Consolas" w:cs="Consolas"/>
+                                <w:sz w:val="20"/>
+                                <w:szCs w:val="20"/>
+                              </w:rPr>
+                            </w:pPr>
+                            <w:r>
+                              <w:rPr>
+                                <w:rFonts w:ascii="Consolas" w:hAnsi="Consolas" w:cs="Consolas"/>
+                                <w:sz w:val="20"/>
+                                <w:szCs w:val="20"/>
+                              </w:rPr>
+                              <w:t>[2] -&gt; null</w:t>
+                            </w:r>
+                          </w:p>
+                          <w:p>
+                            <w:pPr>
+                              <w:autoSpaceDE w:val="0"/>
+                              <w:autoSpaceDN w:val="0"/>
+                              <w:adjustRightInd w:val="0"/>
+                              <w:spacing w:line="240" w:lineRule="auto"/>
+                              <w:rPr>
+                                <w:rFonts w:ascii="Consolas" w:hAnsi="Consolas" w:cs="Consolas"/>
+                                <w:sz w:val="20"/>
+                                <w:szCs w:val="20"/>
+                              </w:rPr>
+                            </w:pPr>
+                            <w:r>
+                              <w:rPr>
+                                <w:rFonts w:ascii="Consolas" w:hAnsi="Consolas" w:cs="Consolas"/>
+                                <w:sz w:val="20"/>
+                                <w:szCs w:val="20"/>
+                              </w:rPr>
+                              <w:t>[3] -&gt; null</w:t>
+                            </w:r>
+                          </w:p>
+                          <w:p>
+                            <w:pPr>
+                              <w:autoSpaceDE w:val="0"/>
+                              <w:autoSpaceDN w:val="0"/>
+                              <w:adjustRightInd w:val="0"/>
+                              <w:spacing w:line="240" w:lineRule="auto"/>
+                              <w:rPr>
+                                <w:rFonts w:ascii="Consolas" w:hAnsi="Consolas" w:cs="Consolas"/>
+                                <w:sz w:val="20"/>
+                                <w:szCs w:val="20"/>
+                              </w:rPr>
+                            </w:pPr>
+                            <w:r>
+                              <w:rPr>
+                                <w:rFonts w:ascii="Consolas" w:hAnsi="Consolas" w:cs="Consolas"/>
+                                <w:sz w:val="20"/>
+                                <w:szCs w:val="20"/>
+                              </w:rPr>
+                              <w:t>TEST: iterator</w:t>
+                            </w:r>
+                          </w:p>
+                          <w:p>
+                            <w:pPr>
+                              <w:autoSpaceDE w:val="0"/>
+                              <w:autoSpaceDN w:val="0"/>
+                              <w:adjustRightInd w:val="0"/>
+                              <w:spacing w:line="240" w:lineRule="auto"/>
+                              <w:rPr>
+                                <w:rFonts w:ascii="Consolas" w:hAnsi="Consolas" w:cs="Consolas"/>
+                                <w:sz w:val="20"/>
+                                <w:szCs w:val="20"/>
+                              </w:rPr>
+                            </w:pPr>
+                            <w:r>
+                              <w:rPr>
+                                <w:rFonts w:ascii="Consolas" w:hAnsi="Consolas" w:cs="Consolas"/>
+                                <w:sz w:val="20"/>
+                                <w:szCs w:val="20"/>
+                              </w:rPr>
+                              <w:t>[</w:t>
+                            </w:r>
+                            <w:proofErr w:type="gramStart"/>
+                            <w:r>
+                              <w:rPr>
+                                <w:rFonts w:ascii="Consolas" w:hAnsi="Consolas" w:cs="Consolas"/>
+                                <w:sz w:val="20"/>
+                                <w:szCs w:val="20"/>
+                              </w:rPr>
+                              <w:t>@][</w:t>
+                            </w:r>
+                            <w:proofErr w:type="gramEnd"/>
+                            <w:r>
+                              <w:rPr>
+                                <w:rFonts w:ascii="Consolas" w:hAnsi="Consolas" w:cs="Consolas"/>
+                                <w:sz w:val="20"/>
+                                <w:szCs w:val="20"/>
+                              </w:rPr>
+                              <w:t>a][a][b][c][d][e][f][g][h][i][j][k][l][m][m][n][o][p][q][r][s][t][u][v][w][x][y][z][z][~]</w:t>
+                            </w:r>
+                          </w:p>
+                          <w:p/>
+                        </w:txbxContent>
+                      </wps:txbx>
+                      <wps:bodyPr rot="0" vert="horz" wrap="square" lIns="91440" tIns="45720" rIns="91440" bIns="45720" anchor="t" anchorCtr="0">
+                        <a:noAutofit/>
+                      </wps:bodyPr>
+                    </wps:wsp>
+                  </a:graphicData>
+                </a:graphic>
+                <wp14:sizeRelV relativeFrom="margin">
+                  <wp14:pctHeight>0</wp14:pctHeight>
+                </wp14:sizeRelV>
+              </wp:anchor>
+            </w:drawing>
+          </mc:Choice>
+          <mc:Fallback>
+            <w:pict>
+              <v:shapetype id="_x0000_t202" coordsize="21600,21600" o:spt="202" path="m,l,21600r21600,l21600,xe">
+                <v:stroke joinstyle="miter"/>
+                <v:path gradientshapeok="t" o:connecttype="rect"/>
+              </v:shapetype>
+              <v:shape id="Text Box 2" o:spid="_x0000_s1026" type="#_x0000_t202" style="position:absolute;margin-left:-30.6pt;margin-top:.75pt;width:528.6pt;height:333pt;z-index:-251658240;visibility:visible;mso-wrap-style:square;mso-height-percent:0;mso-wrap-distance-left:9pt;mso-wrap-distance-top:0;mso-wrap-distance-right:9pt;mso-wrap-distance-bottom:0;mso-position-horizontal:absolute;mso-position-horizontal-relative:margin;mso-position-vertical:absolute;mso-position-vertical-relative:text;mso-height-percent:0;mso-height-relative:margin;v-text-anchor:top" o:gfxdata="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">
+                <v:textbox>
+                  <w:txbxContent>
+                    <w:p>
+                      <w:pPr>
+                        <w:autoSpaceDE w:val="0"/>
+                        <w:autoSpaceDN w:val="0"/>
+                        <w:adjustRightInd w:val="0"/>
+                        <w:spacing w:line="240" w:lineRule="auto"/>
+                        <w:rPr>
+                          <w:rFonts w:ascii="Consolas" w:hAnsi="Consolas" w:cs="Consolas"/>
+                          <w:sz w:val="20"/>
+                          <w:szCs w:val="20"/>
+                        </w:rPr>
+                      </w:pPr>
+                      <w:r>
+                        <w:rPr>
+                          <w:rFonts w:ascii="Consolas" w:hAnsi="Consolas" w:cs="Consolas"/>
+                          <w:sz w:val="20"/>
+                          <w:szCs w:val="20"/>
+                        </w:rPr>
+                        <w:t>testing routine for Addendum List</w:t>
+                      </w:r>
+                    </w:p>
+                    <w:p>
+                      <w:pPr>
+                        <w:autoSpaceDE w:val="0"/>
+                        <w:autoSpaceDN w:val="0"/>
+                        <w:adjustRightInd w:val="0"/>
+                        <w:spacing w:line="240" w:lineRule="auto"/>
+                        <w:rPr>
+                          <w:rFonts w:ascii="Consolas" w:hAnsi="Consolas" w:cs="Consolas"/>
+                          <w:sz w:val="20"/>
+                          <w:szCs w:val="20"/>
+                        </w:rPr>
+                      </w:pPr>
+                      <w:r>
+                        <w:rPr>
+                          <w:rFonts w:ascii="Consolas" w:hAnsi="Consolas" w:cs="Consolas"/>
+                          <w:sz w:val="20"/>
+                          <w:szCs w:val="20"/>
+                        </w:rPr>
+                        <w:t xml:space="preserve">insertion order: </w:t>
+                      </w:r>
+                      <w:proofErr w:type="spellStart"/>
+                      <w:r>
+                        <w:rPr>
+                          <w:rFonts w:ascii="Consolas" w:hAnsi="Consolas" w:cs="Consolas"/>
+                          <w:sz w:val="20"/>
+                          <w:szCs w:val="20"/>
+                        </w:rPr>
+                        <w:t>qwertyuiopasdfghjklzxcvbnmamz</w:t>
+                      </w:r>
+                      <w:proofErr w:type="spellEnd"/>
+                      <w:r>
+                        <w:rPr>
+                          <w:rFonts w:ascii="Consolas" w:hAnsi="Consolas" w:cs="Consolas"/>
+                          <w:sz w:val="20"/>
+                          <w:szCs w:val="20"/>
+                        </w:rPr>
+                        <w:t>@~</w:t>
+                      </w:r>
+                    </w:p>
+                    <w:p>
+                      <w:pPr>
+                        <w:autoSpaceDE w:val="0"/>
+                        <w:autoSpaceDN w:val="0"/>
+                        <w:adjustRightInd w:val="0"/>
+                        <w:spacing w:line="240" w:lineRule="auto"/>
+                        <w:rPr>
+                          <w:rFonts w:ascii="Consolas" w:hAnsi="Consolas" w:cs="Consolas"/>
+                          <w:sz w:val="20"/>
+                          <w:szCs w:val="20"/>
+                        </w:rPr>
+                      </w:pPr>
+                      <w:r>
+                        <w:rPr>
+                          <w:rFonts w:ascii="Consolas" w:hAnsi="Consolas" w:cs="Consolas"/>
+                          <w:sz w:val="20"/>
+                          <w:szCs w:val="20"/>
+                        </w:rPr>
+                        <w:t>The number of comparison to build the Addendum List = 88</w:t>
+                      </w:r>
+                    </w:p>
+                    <w:p>
+                      <w:pPr>
+                        <w:autoSpaceDE w:val="0"/>
+                        <w:autoSpaceDN w:val="0"/>
+                        <w:adjustRightInd w:val="0"/>
+                        <w:spacing w:line="240" w:lineRule="auto"/>
+                        <w:rPr>
+                          <w:rFonts w:ascii="Consolas" w:hAnsi="Consolas" w:cs="Consolas"/>
+                          <w:sz w:val="20"/>
+                          <w:szCs w:val="20"/>
+                        </w:rPr>
+                      </w:pPr>
+                      <w:r>
+                        <w:rPr>
+                          <w:rFonts w:ascii="Consolas" w:hAnsi="Consolas" w:cs="Consolas"/>
+                          <w:sz w:val="20"/>
+                          <w:szCs w:val="20"/>
+                        </w:rPr>
+                        <w:t>TEST: after adds - data structure dump</w:t>
+                      </w:r>
+                    </w:p>
+                    <w:p>
+                      <w:pPr>
+                        <w:autoSpaceDE w:val="0"/>
+                        <w:autoSpaceDN w:val="0"/>
+                        <w:adjustRightInd w:val="0"/>
+                        <w:spacing w:line="240" w:lineRule="auto"/>
+                        <w:rPr>
+                          <w:rFonts w:ascii="Consolas" w:hAnsi="Consolas" w:cs="Consolas"/>
+                          <w:sz w:val="20"/>
+                          <w:szCs w:val="20"/>
+                        </w:rPr>
+                      </w:pPr>
+                      <w:r>
+                        <w:rPr>
+                          <w:rFonts w:ascii="Consolas" w:hAnsi="Consolas" w:cs="Consolas"/>
+                          <w:sz w:val="20"/>
+                          <w:szCs w:val="20"/>
+                        </w:rPr>
+                        <w:t>[0] -&gt; [a][d][e][f][g][h][</w:t>
+                      </w:r>
+                      <w:proofErr w:type="spellStart"/>
+                      <w:r>
+                        <w:rPr>
+                          <w:rFonts w:ascii="Consolas" w:hAnsi="Consolas" w:cs="Consolas"/>
+                          <w:sz w:val="20"/>
+                          <w:szCs w:val="20"/>
+                        </w:rPr>
+                        <w:t>i</w:t>
+                      </w:r>
+                      <w:proofErr w:type="spellEnd"/>
+                      <w:r>
+                        <w:rPr>
+                          <w:rFonts w:ascii="Consolas" w:hAnsi="Consolas" w:cs="Consolas"/>
+                          <w:sz w:val="20"/>
+                          <w:szCs w:val="20"/>
+                        </w:rPr>
+                        <w:t>][o][p][q][r][s][t][u][w][y]</w:t>
+                      </w:r>
+                    </w:p>
+                    <w:p>
+                      <w:pPr>
+                        <w:autoSpaceDE w:val="0"/>
+                        <w:autoSpaceDN w:val="0"/>
+                        <w:adjustRightInd w:val="0"/>
+                        <w:spacing w:line="240" w:lineRule="auto"/>
+                        <w:rPr>
+                          <w:rFonts w:ascii="Consolas" w:hAnsi="Consolas" w:cs="Consolas"/>
+                          <w:sz w:val="20"/>
+                          <w:szCs w:val="20"/>
+                        </w:rPr>
+                      </w:pPr>
+                      <w:r>
+                        <w:rPr>
+                          <w:rFonts w:ascii="Consolas" w:hAnsi="Consolas" w:cs="Consolas"/>
+                          <w:sz w:val="20"/>
+                          <w:szCs w:val="20"/>
+                        </w:rPr>
+                        <w:t>[1] -&gt; [b][c][j][k][l][v][x][z]</w:t>
+                      </w:r>
+                    </w:p>
+                    <w:p>
+                      <w:pPr>
+                        <w:autoSpaceDE w:val="0"/>
+                        <w:autoSpaceDN w:val="0"/>
+                        <w:adjustRightInd w:val="0"/>
+                        <w:spacing w:line="240" w:lineRule="auto"/>
+                        <w:rPr>
+                          <w:rFonts w:ascii="Consolas" w:hAnsi="Consolas" w:cs="Consolas"/>
+                          <w:sz w:val="20"/>
+                          <w:szCs w:val="20"/>
+                        </w:rPr>
+                      </w:pPr>
+                      <w:r>
+                        <w:rPr>
+                          <w:rFonts w:ascii="Consolas" w:hAnsi="Consolas" w:cs="Consolas"/>
+                          <w:sz w:val="20"/>
+                          <w:szCs w:val="20"/>
+                        </w:rPr>
+                        <w:t>[2] -&gt; [a][m][m][n]</w:t>
+                      </w:r>
+                    </w:p>
+                    <w:p>
+                      <w:pPr>
+                        <w:autoSpaceDE w:val="0"/>
+                        <w:autoSpaceDN w:val="0"/>
+                        <w:adjustRightInd w:val="0"/>
+                        <w:spacing w:line="240" w:lineRule="auto"/>
+                        <w:rPr>
+                          <w:rFonts w:ascii="Consolas" w:hAnsi="Consolas" w:cs="Consolas"/>
+                          <w:sz w:val="20"/>
+                          <w:szCs w:val="20"/>
+                        </w:rPr>
+                      </w:pPr>
+                      <w:r>
+                        <w:rPr>
+                          <w:rFonts w:ascii="Consolas" w:hAnsi="Consolas" w:cs="Consolas"/>
+                          <w:sz w:val="20"/>
+                          <w:szCs w:val="20"/>
+                        </w:rPr>
+                        <w:t>[3] -&gt; [</w:t>
+                      </w:r>
+                      <w:proofErr w:type="gramStart"/>
+                      <w:r>
+                        <w:rPr>
+                          <w:rFonts w:ascii="Consolas" w:hAnsi="Consolas" w:cs="Consolas"/>
+                          <w:sz w:val="20"/>
+                          <w:szCs w:val="20"/>
+                        </w:rPr>
+                        <w:t>@][</w:t>
+                      </w:r>
+                      <w:proofErr w:type="gramEnd"/>
+                      <w:r>
+                        <w:rPr>
+                          <w:rFonts w:ascii="Consolas" w:hAnsi="Consolas" w:cs="Consolas"/>
+                          <w:sz w:val="20"/>
+                          <w:szCs w:val="20"/>
+                        </w:rPr>
+                        <w:t>z][~][ ]</w:t>
+                      </w:r>
+                    </w:p>
+                    <w:p>
+                      <w:pPr>
+                        <w:autoSpaceDE w:val="0"/>
+                        <w:autoSpaceDN w:val="0"/>
+                        <w:adjustRightInd w:val="0"/>
+                        <w:spacing w:line="240" w:lineRule="auto"/>
+                        <w:rPr>
+                          <w:rFonts w:ascii="Consolas" w:hAnsi="Consolas" w:cs="Consolas"/>
+                          <w:sz w:val="20"/>
+                          <w:szCs w:val="20"/>
+                        </w:rPr>
+                      </w:pPr>
+                      <w:r>
+                        <w:rPr>
+                          <w:rFonts w:ascii="Consolas" w:hAnsi="Consolas" w:cs="Consolas"/>
+                          <w:sz w:val="20"/>
+                          <w:szCs w:val="20"/>
+                        </w:rPr>
+                        <w:t>STATS:</w:t>
+                      </w:r>
+                    </w:p>
+                    <w:p>
+                      <w:pPr>
+                        <w:autoSpaceDE w:val="0"/>
+                        <w:autoSpaceDN w:val="0"/>
+                        <w:adjustRightInd w:val="0"/>
+                        <w:spacing w:line="240" w:lineRule="auto"/>
+                        <w:rPr>
+                          <w:rFonts w:ascii="Consolas" w:hAnsi="Consolas" w:cs="Consolas"/>
+                          <w:sz w:val="20"/>
+                          <w:szCs w:val="20"/>
+                        </w:rPr>
+                      </w:pPr>
+                      <w:r>
+                        <w:rPr>
+                          <w:rFonts w:ascii="Consolas" w:hAnsi="Consolas" w:cs="Consolas"/>
+                          <w:sz w:val="20"/>
+                          <w:szCs w:val="20"/>
+                        </w:rPr>
+                        <w:t>list size N = 31</w:t>
+                      </w:r>
+                    </w:p>
+                    <w:p>
+                      <w:pPr>
+                        <w:autoSpaceDE w:val="0"/>
+                        <w:autoSpaceDN w:val="0"/>
+                        <w:adjustRightInd w:val="0"/>
+                        <w:spacing w:line="240" w:lineRule="auto"/>
+                        <w:rPr>
+                          <w:rFonts w:ascii="Consolas" w:hAnsi="Consolas" w:cs="Consolas"/>
+                          <w:sz w:val="20"/>
+                          <w:szCs w:val="20"/>
+                        </w:rPr>
+                      </w:pPr>
+                      <w:r>
+                        <w:rPr>
+                          <w:rFonts w:ascii="Consolas" w:hAnsi="Consolas" w:cs="Consolas"/>
+                          <w:sz w:val="20"/>
+                          <w:szCs w:val="20"/>
+                        </w:rPr>
+                        <w:t>level 1 array 4 of 4 used.</w:t>
+                      </w:r>
+                    </w:p>
+                    <w:p>
+                      <w:pPr>
+                        <w:autoSpaceDE w:val="0"/>
+                        <w:autoSpaceDN w:val="0"/>
+                        <w:adjustRightInd w:val="0"/>
+                        <w:spacing w:line="240" w:lineRule="auto"/>
+                        <w:rPr>
+                          <w:rFonts w:ascii="Consolas" w:hAnsi="Consolas" w:cs="Consolas"/>
+                          <w:sz w:val="20"/>
+                          <w:szCs w:val="20"/>
+                        </w:rPr>
+                      </w:pPr>
+                      <w:r>
+                        <w:rPr>
+                          <w:rFonts w:ascii="Consolas" w:hAnsi="Consolas" w:cs="Consolas"/>
+                          <w:sz w:val="20"/>
+                          <w:szCs w:val="20"/>
+                        </w:rPr>
+                        <w:t xml:space="preserve">level 2 sizes: 16 8 4 3 </w:t>
+                      </w:r>
+                    </w:p>
+                    <w:p>
+                      <w:pPr>
+                        <w:autoSpaceDE w:val="0"/>
+                        <w:autoSpaceDN w:val="0"/>
+                        <w:adjustRightInd w:val="0"/>
+                        <w:spacing w:line="240" w:lineRule="auto"/>
+                        <w:rPr>
+                          <w:rFonts w:ascii="Consolas" w:hAnsi="Consolas" w:cs="Consolas"/>
+                          <w:sz w:val="20"/>
+                          <w:szCs w:val="20"/>
+                        </w:rPr>
+                      </w:pPr>
+                      <w:r>
+                        <w:rPr>
+                          <w:rFonts w:ascii="Consolas" w:hAnsi="Consolas" w:cs="Consolas"/>
+                          <w:sz w:val="20"/>
+                          <w:szCs w:val="20"/>
+                        </w:rPr>
+                        <w:t xml:space="preserve">Successful search: min </w:t>
+                      </w:r>
+                      <w:proofErr w:type="spellStart"/>
+                      <w:r>
+                        <w:rPr>
+                          <w:rFonts w:ascii="Consolas" w:hAnsi="Consolas" w:cs="Consolas"/>
+                          <w:sz w:val="20"/>
+                          <w:szCs w:val="20"/>
+                        </w:rPr>
+                        <w:t>cmps</w:t>
+                      </w:r>
+                      <w:proofErr w:type="spellEnd"/>
+                      <w:r>
+                        <w:rPr>
+                          <w:rFonts w:ascii="Consolas" w:hAnsi="Consolas" w:cs="Consolas"/>
+                          <w:sz w:val="20"/>
+                          <w:szCs w:val="20"/>
+                        </w:rPr>
+                        <w:t xml:space="preserve"> = 2, </w:t>
+                      </w:r>
+                      <w:proofErr w:type="spellStart"/>
+                      <w:r>
+                        <w:rPr>
+                          <w:rFonts w:ascii="Consolas" w:hAnsi="Consolas" w:cs="Consolas"/>
+                          <w:sz w:val="20"/>
+                          <w:szCs w:val="20"/>
+                        </w:rPr>
+                        <w:t>avg</w:t>
+                      </w:r>
+                      <w:proofErr w:type="spellEnd"/>
+                      <w:r>
+                        <w:rPr>
+                          <w:rFonts w:ascii="Consolas" w:hAnsi="Consolas" w:cs="Consolas"/>
+                          <w:sz w:val="20"/>
+                          <w:szCs w:val="20"/>
+                        </w:rPr>
+                        <w:t xml:space="preserve"> </w:t>
+                      </w:r>
+                      <w:proofErr w:type="spellStart"/>
+                      <w:r>
+                        <w:rPr>
+                          <w:rFonts w:ascii="Consolas" w:hAnsi="Consolas" w:cs="Consolas"/>
+                          <w:sz w:val="20"/>
+                          <w:szCs w:val="20"/>
+                        </w:rPr>
+                        <w:t>cmps</w:t>
+                      </w:r>
+                      <w:proofErr w:type="spellEnd"/>
+                      <w:r>
+                        <w:rPr>
+                          <w:rFonts w:ascii="Consolas" w:hAnsi="Consolas" w:cs="Consolas"/>
+                          <w:sz w:val="20"/>
+                          <w:szCs w:val="20"/>
+                        </w:rPr>
+                        <w:t xml:space="preserve"> = 7.1, max </w:t>
+                      </w:r>
+                      <w:proofErr w:type="spellStart"/>
+                      <w:r>
+                        <w:rPr>
+                          <w:rFonts w:ascii="Consolas" w:hAnsi="Consolas" w:cs="Consolas"/>
+                          <w:sz w:val="20"/>
+                          <w:szCs w:val="20"/>
+                        </w:rPr>
+                        <w:t>cmps</w:t>
+                      </w:r>
+                      <w:proofErr w:type="spellEnd"/>
+                      <w:r>
+                        <w:rPr>
+                          <w:rFonts w:ascii="Consolas" w:hAnsi="Consolas" w:cs="Consolas"/>
+                          <w:sz w:val="20"/>
+                          <w:szCs w:val="20"/>
+                        </w:rPr>
+                        <w:t xml:space="preserve"> 18</w:t>
+                      </w:r>
+                    </w:p>
+                    <w:p>
+                      <w:pPr>
+                        <w:autoSpaceDE w:val="0"/>
+                        <w:autoSpaceDN w:val="0"/>
+                        <w:adjustRightInd w:val="0"/>
+                        <w:spacing w:line="240" w:lineRule="auto"/>
+                        <w:rPr>
+                          <w:rFonts w:ascii="Consolas" w:hAnsi="Consolas" w:cs="Consolas"/>
+                          <w:sz w:val="20"/>
+                          <w:szCs w:val="20"/>
+                        </w:rPr>
+                      </w:pPr>
+                      <w:r>
+                        <w:rPr>
+                          <w:rFonts w:ascii="Consolas" w:hAnsi="Consolas" w:cs="Consolas"/>
+                          <w:sz w:val="20"/>
+                          <w:szCs w:val="20"/>
+                        </w:rPr>
+                        <w:t xml:space="preserve">TEST: </w:t>
+                      </w:r>
+                      <w:proofErr w:type="spellStart"/>
+                      <w:r>
+                        <w:rPr>
+                          <w:rFonts w:ascii="Consolas" w:hAnsi="Consolas" w:cs="Consolas"/>
+                          <w:sz w:val="20"/>
+                          <w:szCs w:val="20"/>
+                        </w:rPr>
+                        <w:t>toArray</w:t>
+                      </w:r>
+                      <w:proofErr w:type="spellEnd"/>
+                    </w:p>
+                    <w:p>
+                      <w:pPr>
+                        <w:autoSpaceDE w:val="0"/>
+                        <w:autoSpaceDN w:val="0"/>
+                        <w:adjustRightInd w:val="0"/>
+                        <w:spacing w:line="240" w:lineRule="auto"/>
+                        <w:rPr>
+                          <w:rFonts w:ascii="Consolas" w:hAnsi="Consolas" w:cs="Consolas"/>
+                          <w:sz w:val="20"/>
+                          <w:szCs w:val="20"/>
+                        </w:rPr>
+                      </w:pPr>
+                      <w:r>
+                        <w:rPr>
+                          <w:rFonts w:ascii="Consolas" w:hAnsi="Consolas" w:cs="Consolas"/>
+                          <w:sz w:val="20"/>
+                          <w:szCs w:val="20"/>
+                        </w:rPr>
+                        <w:t>[</w:t>
+                      </w:r>
+                      <w:proofErr w:type="gramStart"/>
+                      <w:r>
+                        <w:rPr>
+                          <w:rFonts w:ascii="Consolas" w:hAnsi="Consolas" w:cs="Consolas"/>
+                          <w:sz w:val="20"/>
+                          <w:szCs w:val="20"/>
+                        </w:rPr>
+                        <w:t>@][</w:t>
+                      </w:r>
+                      <w:proofErr w:type="gramEnd"/>
+                      <w:r>
+                        <w:rPr>
+                          <w:rFonts w:ascii="Consolas" w:hAnsi="Consolas" w:cs="Consolas"/>
+                          <w:sz w:val="20"/>
+                          <w:szCs w:val="20"/>
+                        </w:rPr>
+                        <w:t>a][a][b][c][d][e][f][g][h][i][j][k][l][m][m][n][o][p][q][r][s][t][u][v][w][x][y][z][z][~]</w:t>
+                      </w:r>
+                    </w:p>
+                    <w:p>
+                      <w:pPr>
+                        <w:autoSpaceDE w:val="0"/>
+                        <w:autoSpaceDN w:val="0"/>
+                        <w:adjustRightInd w:val="0"/>
+                        <w:spacing w:line="240" w:lineRule="auto"/>
+                        <w:rPr>
+                          <w:rFonts w:ascii="Consolas" w:hAnsi="Consolas" w:cs="Consolas"/>
+                          <w:sz w:val="20"/>
+                          <w:szCs w:val="20"/>
+                        </w:rPr>
+                      </w:pPr>
+                      <w:r>
+                        <w:rPr>
+                          <w:rFonts w:ascii="Consolas" w:hAnsi="Consolas" w:cs="Consolas"/>
+                          <w:sz w:val="20"/>
+                          <w:szCs w:val="20"/>
+                        </w:rPr>
+                        <w:t xml:space="preserve">TEST: </w:t>
+                      </w:r>
+                      <w:proofErr w:type="spellStart"/>
+                      <w:r>
+                        <w:rPr>
+                          <w:rFonts w:ascii="Consolas" w:hAnsi="Consolas" w:cs="Consolas"/>
+                          <w:sz w:val="20"/>
+                          <w:szCs w:val="20"/>
+                        </w:rPr>
+                        <w:t>sublist</w:t>
+                      </w:r>
+                      <w:proofErr w:type="spellEnd"/>
+                      <w:r>
+                        <w:rPr>
+                          <w:rFonts w:ascii="Consolas" w:hAnsi="Consolas" w:cs="Consolas"/>
+                          <w:sz w:val="20"/>
+                          <w:szCs w:val="20"/>
+                        </w:rPr>
+                        <w:t>(</w:t>
+                      </w:r>
+                      <w:proofErr w:type="spellStart"/>
+                      <w:proofErr w:type="gramStart"/>
+                      <w:r>
+                        <w:rPr>
+                          <w:rFonts w:ascii="Consolas" w:hAnsi="Consolas" w:cs="Consolas"/>
+                          <w:sz w:val="20"/>
+                          <w:szCs w:val="20"/>
+                        </w:rPr>
+                        <w:t>e,o</w:t>
+                      </w:r>
+                      <w:proofErr w:type="spellEnd"/>
+                      <w:proofErr w:type="gramEnd"/>
+                      <w:r>
+                        <w:rPr>
+                          <w:rFonts w:ascii="Consolas" w:hAnsi="Consolas" w:cs="Consolas"/>
+                          <w:sz w:val="20"/>
+                          <w:szCs w:val="20"/>
+                        </w:rPr>
+                        <w:t>)</w:t>
+                      </w:r>
+                    </w:p>
+                    <w:p>
+                      <w:pPr>
+                        <w:autoSpaceDE w:val="0"/>
+                        <w:autoSpaceDN w:val="0"/>
+                        <w:adjustRightInd w:val="0"/>
+                        <w:spacing w:line="240" w:lineRule="auto"/>
+                        <w:rPr>
+                          <w:rFonts w:ascii="Consolas" w:hAnsi="Consolas" w:cs="Consolas"/>
+                          <w:sz w:val="20"/>
+                          <w:szCs w:val="20"/>
+                        </w:rPr>
+                      </w:pPr>
+                      <w:r>
+                        <w:rPr>
+                          <w:rFonts w:ascii="Consolas" w:hAnsi="Consolas" w:cs="Consolas"/>
+                          <w:sz w:val="20"/>
+                          <w:szCs w:val="20"/>
+                        </w:rPr>
+                        <w:t>[0] -&gt; [e][f][g][h][</w:t>
+                      </w:r>
+                      <w:proofErr w:type="spellStart"/>
+                      <w:r>
+                        <w:rPr>
+                          <w:rFonts w:ascii="Consolas" w:hAnsi="Consolas" w:cs="Consolas"/>
+                          <w:sz w:val="20"/>
+                          <w:szCs w:val="20"/>
+                        </w:rPr>
+                        <w:t>i</w:t>
+                      </w:r>
+                      <w:proofErr w:type="spellEnd"/>
+                      <w:r>
+                        <w:rPr>
+                          <w:rFonts w:ascii="Consolas" w:hAnsi="Consolas" w:cs="Consolas"/>
+                          <w:sz w:val="20"/>
+                          <w:szCs w:val="20"/>
+                        </w:rPr>
+                        <w:t>][j][k][l][m][m][n]</w:t>
+                      </w:r>
+                    </w:p>
+                    <w:p>
+                      <w:pPr>
+                        <w:autoSpaceDE w:val="0"/>
+                        <w:autoSpaceDN w:val="0"/>
+                        <w:adjustRightInd w:val="0"/>
+                        <w:spacing w:line="240" w:lineRule="auto"/>
+                        <w:rPr>
+                          <w:rFonts w:ascii="Consolas" w:hAnsi="Consolas" w:cs="Consolas"/>
+                          <w:sz w:val="20"/>
+                          <w:szCs w:val="20"/>
+                        </w:rPr>
+                      </w:pPr>
+                      <w:r>
+                        <w:rPr>
+                          <w:rFonts w:ascii="Consolas" w:hAnsi="Consolas" w:cs="Consolas"/>
+                          <w:sz w:val="20"/>
+                          <w:szCs w:val="20"/>
+                        </w:rPr>
+                        <w:t xml:space="preserve">[1] -&gt; </w:t>
+                      </w:r>
+                      <w:proofErr w:type="gramStart"/>
+                      <w:r>
+                        <w:rPr>
+                          <w:rFonts w:ascii="Consolas" w:hAnsi="Consolas" w:cs="Consolas"/>
+                          <w:sz w:val="20"/>
+                          <w:szCs w:val="20"/>
+                        </w:rPr>
+                        <w:t>[ ]</w:t>
+                      </w:r>
+                      <w:proofErr w:type="gramEnd"/>
+                      <w:r>
+                        <w:rPr>
+                          <w:rFonts w:ascii="Consolas" w:hAnsi="Consolas" w:cs="Consolas"/>
+                          <w:sz w:val="20"/>
+                          <w:szCs w:val="20"/>
+                        </w:rPr>
+                        <w:t>[ ][ ][ ]</w:t>
+                      </w:r>
+                    </w:p>
+                    <w:p>
+                      <w:pPr>
+                        <w:autoSpaceDE w:val="0"/>
+                        <w:autoSpaceDN w:val="0"/>
+                        <w:adjustRightInd w:val="0"/>
+                        <w:spacing w:line="240" w:lineRule="auto"/>
+                        <w:rPr>
+                          <w:rFonts w:ascii="Consolas" w:hAnsi="Consolas" w:cs="Consolas"/>
+                          <w:sz w:val="20"/>
+                          <w:szCs w:val="20"/>
+                        </w:rPr>
+                      </w:pPr>
+                      <w:r>
+                        <w:rPr>
+                          <w:rFonts w:ascii="Consolas" w:hAnsi="Consolas" w:cs="Consolas"/>
+                          <w:sz w:val="20"/>
+                          <w:szCs w:val="20"/>
+                        </w:rPr>
+                        <w:t>[2] -&gt; null</w:t>
+                      </w:r>
+                    </w:p>
+                    <w:p>
+                      <w:pPr>
+                        <w:autoSpaceDE w:val="0"/>
+                        <w:autoSpaceDN w:val="0"/>
+                        <w:adjustRightInd w:val="0"/>
+                        <w:spacing w:line="240" w:lineRule="auto"/>
+                        <w:rPr>
+                          <w:rFonts w:ascii="Consolas" w:hAnsi="Consolas" w:cs="Consolas"/>
+                          <w:sz w:val="20"/>
+                          <w:szCs w:val="20"/>
+                        </w:rPr>
+                      </w:pPr>
+                      <w:r>
+                        <w:rPr>
+                          <w:rFonts w:ascii="Consolas" w:hAnsi="Consolas" w:cs="Consolas"/>
+                          <w:sz w:val="20"/>
+                          <w:szCs w:val="20"/>
+                        </w:rPr>
+                        <w:t>[3] -&gt; null</w:t>
+                      </w:r>
+                    </w:p>
+                    <w:p>
+                      <w:pPr>
+                        <w:autoSpaceDE w:val="0"/>
+                        <w:autoSpaceDN w:val="0"/>
+                        <w:adjustRightInd w:val="0"/>
+                        <w:spacing w:line="240" w:lineRule="auto"/>
+                        <w:rPr>
+                          <w:rFonts w:ascii="Consolas" w:hAnsi="Consolas" w:cs="Consolas"/>
+                          <w:sz w:val="20"/>
+                          <w:szCs w:val="20"/>
+                        </w:rPr>
+                      </w:pPr>
+                      <w:r>
+                        <w:rPr>
+                          <w:rFonts w:ascii="Consolas" w:hAnsi="Consolas" w:cs="Consolas"/>
+                          <w:sz w:val="20"/>
+                          <w:szCs w:val="20"/>
+                        </w:rPr>
+                        <w:t xml:space="preserve">TEST: </w:t>
+                      </w:r>
+                      <w:proofErr w:type="spellStart"/>
+                      <w:r>
+                        <w:rPr>
+                          <w:rFonts w:ascii="Consolas" w:hAnsi="Consolas" w:cs="Consolas"/>
+                          <w:sz w:val="20"/>
+                          <w:szCs w:val="20"/>
+                        </w:rPr>
+                        <w:t>sublist</w:t>
+                      </w:r>
+                      <w:proofErr w:type="spellEnd"/>
+                      <w:r>
+                        <w:rPr>
+                          <w:rFonts w:ascii="Consolas" w:hAnsi="Consolas" w:cs="Consolas"/>
+                          <w:sz w:val="20"/>
+                          <w:szCs w:val="20"/>
+                        </w:rPr>
+                        <w:t>(</w:t>
+                      </w:r>
+                      <w:proofErr w:type="spellStart"/>
+                      <w:proofErr w:type="gramStart"/>
+                      <w:r>
+                        <w:rPr>
+                          <w:rFonts w:ascii="Consolas" w:hAnsi="Consolas" w:cs="Consolas"/>
+                          <w:sz w:val="20"/>
+                          <w:szCs w:val="20"/>
+                        </w:rPr>
+                        <w:t>emu,owl</w:t>
+                      </w:r>
+                      <w:proofErr w:type="spellEnd"/>
+                      <w:proofErr w:type="gramEnd"/>
+                      <w:r>
+                        <w:rPr>
+                          <w:rFonts w:ascii="Consolas" w:hAnsi="Consolas" w:cs="Consolas"/>
+                          <w:sz w:val="20"/>
+                          <w:szCs w:val="20"/>
+                        </w:rPr>
+                        <w:t>)</w:t>
+                      </w:r>
+                    </w:p>
+                    <w:p>
+                      <w:pPr>
+                        <w:autoSpaceDE w:val="0"/>
+                        <w:autoSpaceDN w:val="0"/>
+                        <w:adjustRightInd w:val="0"/>
+                        <w:spacing w:line="240" w:lineRule="auto"/>
+                        <w:rPr>
+                          <w:rFonts w:ascii="Consolas" w:hAnsi="Consolas" w:cs="Consolas"/>
+                          <w:sz w:val="20"/>
+                          <w:szCs w:val="20"/>
+                        </w:rPr>
+                      </w:pPr>
+                      <w:r>
+                        <w:rPr>
+                          <w:rFonts w:ascii="Consolas" w:hAnsi="Consolas" w:cs="Consolas"/>
+                          <w:sz w:val="20"/>
+                          <w:szCs w:val="20"/>
+                        </w:rPr>
+                        <w:t>[0] -&gt; [f][g][h][</w:t>
+                      </w:r>
+                      <w:proofErr w:type="spellStart"/>
+                      <w:r>
+                        <w:rPr>
+                          <w:rFonts w:ascii="Consolas" w:hAnsi="Consolas" w:cs="Consolas"/>
+                          <w:sz w:val="20"/>
+                          <w:szCs w:val="20"/>
+                        </w:rPr>
+                        <w:t>i</w:t>
+                      </w:r>
+                      <w:proofErr w:type="spellEnd"/>
+                      <w:r>
+                        <w:rPr>
+                          <w:rFonts w:ascii="Consolas" w:hAnsi="Consolas" w:cs="Consolas"/>
+                          <w:sz w:val="20"/>
+                          <w:szCs w:val="20"/>
+                        </w:rPr>
+                        <w:t>][j][k][l][m][m][n][o]</w:t>
+                      </w:r>
+                    </w:p>
+                    <w:p>
+                      <w:pPr>
+                        <w:autoSpaceDE w:val="0"/>
+                        <w:autoSpaceDN w:val="0"/>
+                        <w:adjustRightInd w:val="0"/>
+                        <w:spacing w:line="240" w:lineRule="auto"/>
+                        <w:rPr>
+                          <w:rFonts w:ascii="Consolas" w:hAnsi="Consolas" w:cs="Consolas"/>
+                          <w:sz w:val="20"/>
+                          <w:szCs w:val="20"/>
+                        </w:rPr>
+                      </w:pPr>
+                      <w:r>
+                        <w:rPr>
+                          <w:rFonts w:ascii="Consolas" w:hAnsi="Consolas" w:cs="Consolas"/>
+                          <w:sz w:val="20"/>
+                          <w:szCs w:val="20"/>
+                        </w:rPr>
+                        <w:t xml:space="preserve">[1] -&gt; </w:t>
+                      </w:r>
+                      <w:proofErr w:type="gramStart"/>
+                      <w:r>
+                        <w:rPr>
+                          <w:rFonts w:ascii="Consolas" w:hAnsi="Consolas" w:cs="Consolas"/>
+                          <w:sz w:val="20"/>
+                          <w:szCs w:val="20"/>
+                        </w:rPr>
+                        <w:t>[ ]</w:t>
+                      </w:r>
+                      <w:proofErr w:type="gramEnd"/>
+                      <w:r>
+                        <w:rPr>
+                          <w:rFonts w:ascii="Consolas" w:hAnsi="Consolas" w:cs="Consolas"/>
+                          <w:sz w:val="20"/>
+                          <w:szCs w:val="20"/>
+                        </w:rPr>
+                        <w:t>[ ][ ][ ]</w:t>
+                      </w:r>
+                    </w:p>
+                    <w:p>
+                      <w:pPr>
+                        <w:autoSpaceDE w:val="0"/>
+                        <w:autoSpaceDN w:val="0"/>
+                        <w:adjustRightInd w:val="0"/>
+                        <w:spacing w:line="240" w:lineRule="auto"/>
+                        <w:rPr>
+                          <w:rFonts w:ascii="Consolas" w:hAnsi="Consolas" w:cs="Consolas"/>
+                          <w:sz w:val="20"/>
+                          <w:szCs w:val="20"/>
+                        </w:rPr>
+                      </w:pPr>
+                      <w:r>
+                        <w:rPr>
+                          <w:rFonts w:ascii="Consolas" w:hAnsi="Consolas" w:cs="Consolas"/>
+                          <w:sz w:val="20"/>
+                          <w:szCs w:val="20"/>
+                        </w:rPr>
+                        <w:t>[2] -&gt; null</w:t>
+                      </w:r>
+                    </w:p>
+                    <w:p>
+                      <w:pPr>
+                        <w:autoSpaceDE w:val="0"/>
+                        <w:autoSpaceDN w:val="0"/>
+                        <w:adjustRightInd w:val="0"/>
+                        <w:spacing w:line="240" w:lineRule="auto"/>
+                        <w:rPr>
+                          <w:rFonts w:ascii="Consolas" w:hAnsi="Consolas" w:cs="Consolas"/>
+                          <w:sz w:val="20"/>
+                          <w:szCs w:val="20"/>
+                        </w:rPr>
+                      </w:pPr>
+                      <w:r>
+                        <w:rPr>
+                          <w:rFonts w:ascii="Consolas" w:hAnsi="Consolas" w:cs="Consolas"/>
+                          <w:sz w:val="20"/>
+                          <w:szCs w:val="20"/>
+                        </w:rPr>
+                        <w:t>[3] -&gt; null</w:t>
+                      </w:r>
+                    </w:p>
+                    <w:p>
+                      <w:pPr>
+                        <w:autoSpaceDE w:val="0"/>
+                        <w:autoSpaceDN w:val="0"/>
+                        <w:adjustRightInd w:val="0"/>
+                        <w:spacing w:line="240" w:lineRule="auto"/>
+                        <w:rPr>
+                          <w:rFonts w:ascii="Consolas" w:hAnsi="Consolas" w:cs="Consolas"/>
+                          <w:sz w:val="20"/>
+                          <w:szCs w:val="20"/>
+                        </w:rPr>
+                      </w:pPr>
+                      <w:r>
+                        <w:rPr>
+                          <w:rFonts w:ascii="Consolas" w:hAnsi="Consolas" w:cs="Consolas"/>
+                          <w:sz w:val="20"/>
+                          <w:szCs w:val="20"/>
+                        </w:rPr>
+                        <w:t>TEST: iterator</w:t>
+                      </w:r>
+                    </w:p>
+                    <w:p>
+                      <w:pPr>
+                        <w:autoSpaceDE w:val="0"/>
+                        <w:autoSpaceDN w:val="0"/>
+                        <w:adjustRightInd w:val="0"/>
+                        <w:spacing w:line="240" w:lineRule="auto"/>
+                        <w:rPr>
+                          <w:rFonts w:ascii="Consolas" w:hAnsi="Consolas" w:cs="Consolas"/>
+                          <w:sz w:val="20"/>
+                          <w:szCs w:val="20"/>
+                        </w:rPr>
+                      </w:pPr>
+                      <w:r>
+                        <w:rPr>
+                          <w:rFonts w:ascii="Consolas" w:hAnsi="Consolas" w:cs="Consolas"/>
+                          <w:sz w:val="20"/>
+                          <w:szCs w:val="20"/>
+                        </w:rPr>
+                        <w:t>[</w:t>
+                      </w:r>
+                      <w:proofErr w:type="gramStart"/>
+                      <w:r>
+                        <w:rPr>
+                          <w:rFonts w:ascii="Consolas" w:hAnsi="Consolas" w:cs="Consolas"/>
+                          <w:sz w:val="20"/>
+                          <w:szCs w:val="20"/>
+                        </w:rPr>
+                        <w:t>@][</w:t>
+                      </w:r>
+                      <w:proofErr w:type="gramEnd"/>
+                      <w:r>
+                        <w:rPr>
+                          <w:rFonts w:ascii="Consolas" w:hAnsi="Consolas" w:cs="Consolas"/>
+                          <w:sz w:val="20"/>
+                          <w:szCs w:val="20"/>
+                        </w:rPr>
+                        <w:t>a][a][b][c][d][e][f][g][h][i][j][k][l][m][m][n][o][p][q][r][s][t][u][v][w][x][y][z][z][~]</w:t>
+                      </w:r>
+                    </w:p>
+                    <w:p/>
+                  </w:txbxContent>
+                </v:textbox>
+                <w10:wrap anchorx="margin"/>
+              </v:shape>
+            </w:pict>
+          </mc:Fallback>
+        </mc:AlternateContent>
       </w:r>
     </w:p>
     <w:p>
@@ -233,8 +2403,6 @@
       <w:r>
         <w:tab/>
       </w:r>
-      <w:bookmarkStart w:id="0" w:name="_GoBack"/>
-      <w:bookmarkEnd w:id="0"/>
     </w:p>
     <w:sectPr>
       <w:pgSz w:w="12240" w:h="15840"/>

</xml_diff>